<commit_message>
Update Project Day wise Schedule.docx
</commit_message>
<xml_diff>
--- a/case study/Project Day wise Schedule.docx
+++ b/case study/Project Day wise Schedule.docx
@@ -1,6 +1,6 @@
 
 <file path=word/document.xml><?xml version="1.0" encoding="utf-8"?>
-<w:document xmlns:wpc="http://schemas.microsoft.com/office/word/2010/wordprocessingCanvas" xmlns:cx="http://schemas.microsoft.com/office/drawing/2014/chartex" xmlns:cx1="http://schemas.microsoft.com/office/drawing/2015/9/8/chartex" xmlns:cx2="http://schemas.microsoft.com/office/drawing/2015/10/21/chartex" xmlns:cx3="http://schemas.microsoft.com/office/drawing/2016/5/9/chartex" xmlns:cx4="http://schemas.microsoft.com/office/drawing/2016/5/10/chartex" xmlns:cx5="http://schemas.microsoft.com/office/drawing/2016/5/11/chartex" xmlns:cx6="http://schemas.microsoft.com/office/drawing/2016/5/12/chartex" xmlns:cx7="http://schemas.microsoft.com/office/drawing/2016/5/13/chartex" xmlns:cx8="http://schemas.microsoft.com/office/drawing/2016/5/14/chartex" xmlns:mc="http://schemas.openxmlformats.org/markup-compatibility/2006" xmlns:aink="http://schemas.microsoft.com/office/drawing/2016/ink" xmlns:am3d="http://schemas.microsoft.com/office/drawing/2017/model3d" xmlns:o="urn:schemas-microsoft-com:office:office" xmlns:r="http://schemas.openxmlformats.org/officeDocument/2006/relationships" xmlns:m="http://schemas.openxmlformats.org/officeDocument/2006/math" xmlns:v="urn:schemas-microsoft-com:vml" xmlns:wp14="http://schemas.microsoft.com/office/word/2010/wordprocessingDrawing" xmlns:wp="http://schemas.openxmlformats.org/drawingml/2006/wordprocessingDrawing" xmlns:w10="urn:schemas-microsoft-com:office:word" xmlns:w="http://schemas.openxmlformats.org/wordprocessingml/2006/main" xmlns:w14="http://schemas.microsoft.com/office/word/2010/wordml" xmlns:w15="http://schemas.microsoft.com/office/word/2012/wordml" xmlns:w16cex="http://schemas.microsoft.com/office/word/2018/wordml/cex" xmlns:w16cid="http://schemas.microsoft.com/office/word/2016/wordml/cid" xmlns:w16="http://schemas.microsoft.com/office/word/2018/wordml" xmlns:w16sdtdh="http://schemas.microsoft.com/office/word/2020/wordml/sdtdatahash" xmlns:w16se="http://schemas.microsoft.com/office/word/2015/wordml/symex" xmlns:wpg="http://schemas.microsoft.com/office/word/2010/wordprocessingGroup" xmlns:wpi="http://schemas.microsoft.com/office/word/2010/wordprocessingInk" xmlns:wne="http://schemas.microsoft.com/office/word/2006/wordml" xmlns:wps="http://schemas.microsoft.com/office/word/2010/wordprocessingShape" mc:Ignorable="w14 w15 w16se w16cid w16 w16cex w16sdtdh wp14">
+<w:document xmlns:wpc="http://schemas.microsoft.com/office/word/2010/wordprocessingCanvas" xmlns:cx="http://schemas.microsoft.com/office/drawing/2014/chartex" xmlns:cx1="http://schemas.microsoft.com/office/drawing/2015/9/8/chartex" xmlns:cx2="http://schemas.microsoft.com/office/drawing/2015/10/21/chartex" xmlns:cx3="http://schemas.microsoft.com/office/drawing/2016/5/9/chartex" xmlns:cx4="http://schemas.microsoft.com/office/drawing/2016/5/10/chartex" xmlns:cx5="http://schemas.microsoft.com/office/drawing/2016/5/11/chartex" xmlns:cx6="http://schemas.microsoft.com/office/drawing/2016/5/12/chartex" xmlns:cx7="http://schemas.microsoft.com/office/drawing/2016/5/13/chartex" xmlns:cx8="http://schemas.microsoft.com/office/drawing/2016/5/14/chartex" xmlns:mc="http://schemas.openxmlformats.org/markup-compatibility/2006" xmlns:aink="http://schemas.microsoft.com/office/drawing/2016/ink" xmlns:am3d="http://schemas.microsoft.com/office/drawing/2017/model3d" xmlns:o="urn:schemas-microsoft-com:office:office" xmlns:oel="http://schemas.microsoft.com/office/2019/extlst" xmlns:r="http://schemas.openxmlformats.org/officeDocument/2006/relationships" xmlns:m="http://schemas.openxmlformats.org/officeDocument/2006/math" xmlns:v="urn:schemas-microsoft-com:vml" xmlns:wp14="http://schemas.microsoft.com/office/word/2010/wordprocessingDrawing" xmlns:wp="http://schemas.openxmlformats.org/drawingml/2006/wordprocessingDrawing" xmlns:w10="urn:schemas-microsoft-com:office:word" xmlns:w="http://schemas.openxmlformats.org/wordprocessingml/2006/main" xmlns:w14="http://schemas.microsoft.com/office/word/2010/wordml" xmlns:w15="http://schemas.microsoft.com/office/word/2012/wordml" xmlns:w16cex="http://schemas.microsoft.com/office/word/2018/wordml/cex" xmlns:w16cid="http://schemas.microsoft.com/office/word/2016/wordml/cid" xmlns:w16="http://schemas.microsoft.com/office/word/2018/wordml" xmlns:w16sdtdh="http://schemas.microsoft.com/office/word/2020/wordml/sdtdatahash" xmlns:w16se="http://schemas.microsoft.com/office/word/2015/wordml/symex" xmlns:wpg="http://schemas.microsoft.com/office/word/2010/wordprocessingGroup" xmlns:wpi="http://schemas.microsoft.com/office/word/2010/wordprocessingInk" xmlns:wne="http://schemas.microsoft.com/office/word/2006/wordml" xmlns:wps="http://schemas.microsoft.com/office/word/2010/wordprocessingShape" mc:Ignorable="w14 w15 w16se w16cid w16 w16cex w16sdtdh wp14">
   <w:body>
     <w:p>
       <w:pPr>
@@ -88,7 +88,13 @@
         </w:numPr>
       </w:pPr>
       <w:r>
-        <w:t>Analyze and design the REST API  with Endpoints and service layer</w:t>
+        <w:t xml:space="preserve">Analyze and design the REST </w:t>
+      </w:r>
+      <w:r>
+        <w:t>API with</w:t>
+      </w:r>
+      <w:r>
+        <w:t xml:space="preserve"> Endpoints and service layer</w:t>
       </w:r>
     </w:p>
     <w:p>
@@ -100,13 +106,19 @@
         </w:numPr>
       </w:pPr>
       <w:r>
-        <w:t xml:space="preserve">Implement DAO implementation </w:t>
-      </w:r>
-      <w:r>
-        <w:t xml:space="preserve"> for existing customer to browse </w:t>
-      </w:r>
-      <w:r>
-        <w:t xml:space="preserve"> loan Details</w:t>
+        <w:t xml:space="preserve">Implement DAO </w:t>
+      </w:r>
+      <w:r>
+        <w:t>implementation for</w:t>
+      </w:r>
+      <w:r>
+        <w:t xml:space="preserve"> existing customer to </w:t>
+      </w:r>
+      <w:r>
+        <w:t>browse loan</w:t>
+      </w:r>
+      <w:r>
+        <w:t xml:space="preserve"> Details</w:t>
       </w:r>
       <w:r>
         <w:t xml:space="preserve"> and apply for new loan</w:t>
@@ -136,10 +148,16 @@
         <w:t xml:space="preserve">TEST the </w:t>
       </w:r>
       <w:r>
-        <w:t xml:space="preserve">REST API </w:t>
-      </w:r>
-      <w:r>
-        <w:t xml:space="preserve"> implementation by Junit</w:t>
+        <w:t xml:space="preserve">REST </w:t>
+      </w:r>
+      <w:r>
+        <w:t xml:space="preserve">API </w:t>
+      </w:r>
+      <w:r>
+        <w:t>implementation</w:t>
+      </w:r>
+      <w:r>
+        <w:t xml:space="preserve"> by Junit</w:t>
       </w:r>
     </w:p>
     <w:p>
@@ -151,7 +169,13 @@
         </w:numPr>
       </w:pPr>
       <w:r>
-        <w:t>Perform Backend API Testing  through  POST man</w:t>
+        <w:t xml:space="preserve">Perform Backend API </w:t>
+      </w:r>
+      <w:r>
+        <w:t>Testing through POST</w:t>
+      </w:r>
+      <w:r>
+        <w:t xml:space="preserve"> man</w:t>
       </w:r>
     </w:p>
     <w:p>
@@ -223,7 +247,13 @@
         </w:numPr>
       </w:pPr>
       <w:r>
-        <w:t>Clerk adding new customer and  loan application</w:t>
+        <w:t xml:space="preserve">Clerk adding new customer </w:t>
+      </w:r>
+      <w:r>
+        <w:t>and loan</w:t>
+      </w:r>
+      <w:r>
+        <w:t xml:space="preserve"> application</w:t>
       </w:r>
       <w:r>
         <w:t xml:space="preserve"> and mark for approval from the manager</w:t>
@@ -238,7 +268,13 @@
         </w:numPr>
       </w:pPr>
       <w:r>
-        <w:t>Find all  loan application</w:t>
+        <w:t xml:space="preserve">Find </w:t>
+      </w:r>
+      <w:r>
+        <w:t>all loan</w:t>
+      </w:r>
+      <w:r>
+        <w:t xml:space="preserve"> application</w:t>
       </w:r>
       <w:r>
         <w:t>s</w:t>
@@ -277,7 +313,13 @@
         </w:numPr>
       </w:pPr>
       <w:r>
-        <w:t>Search by  date of apply</w:t>
+        <w:t xml:space="preserve">Search </w:t>
+      </w:r>
+      <w:r>
+        <w:t>by date</w:t>
+      </w:r>
+      <w:r>
+        <w:t xml:space="preserve"> of apply</w:t>
       </w:r>
     </w:p>
     <w:p>
@@ -301,7 +343,13 @@
         </w:numPr>
       </w:pPr>
       <w:r>
-        <w:t>Perform Backend API Testing  through  POST man</w:t>
+        <w:t xml:space="preserve">Perform Backend API </w:t>
+      </w:r>
+      <w:r>
+        <w:t>Testing through POST</w:t>
+      </w:r>
+      <w:r>
+        <w:t xml:space="preserve"> man</w:t>
       </w:r>
     </w:p>
     <w:p>
@@ -399,7 +447,13 @@
         </w:numPr>
       </w:pPr>
       <w:r>
-        <w:t>Existing customers can apply for topup loans</w:t>
+        <w:t>Existing customers can apply for top</w:t>
+      </w:r>
+      <w:r>
+        <w:t>-</w:t>
+      </w:r>
+      <w:r>
+        <w:t>up loans</w:t>
       </w:r>
     </w:p>
     <w:p>
@@ -417,7 +471,13 @@
         <w:t>Backend</w:t>
       </w:r>
       <w:r>
-        <w:t xml:space="preserve"> API Testing  through  POST man</w:t>
+        <w:t xml:space="preserve"> API </w:t>
+      </w:r>
+      <w:r>
+        <w:t>Testing through POST</w:t>
+      </w:r>
+      <w:r>
+        <w:t xml:space="preserve"> man</w:t>
       </w:r>
     </w:p>
     <w:p>
@@ -534,7 +594,13 @@
         </w:numPr>
       </w:pPr>
       <w:r>
-        <w:t>Perform Backend API Testing  through  POST man</w:t>
+        <w:t xml:space="preserve">Perform Backend API </w:t>
+      </w:r>
+      <w:r>
+        <w:t>Testing through POST</w:t>
+      </w:r>
+      <w:r>
+        <w:t xml:space="preserve"> man</w:t>
       </w:r>
     </w:p>
     <w:p>
@@ -614,13 +680,10 @@
         </w:numPr>
       </w:pPr>
       <w:r>
-        <w:t>Creat</w:t>
-      </w:r>
-      <w:r>
-        <w:t xml:space="preserve">ing </w:t>
-      </w:r>
-      <w:r>
-        <w:t xml:space="preserve"> Roles </w:t>
+        <w:t>Creating Roles</w:t>
+      </w:r>
+      <w:r>
+        <w:t xml:space="preserve"> </w:t>
       </w:r>
     </w:p>
     <w:p>
@@ -632,10 +695,13 @@
         </w:numPr>
       </w:pPr>
       <w:r>
-        <w:t xml:space="preserve">Create Login Page </w:t>
-      </w:r>
-      <w:r>
-        <w:t xml:space="preserve"> with roles</w:t>
+        <w:t xml:space="preserve">Create Login </w:t>
+      </w:r>
+      <w:r>
+        <w:t>Page with</w:t>
+      </w:r>
+      <w:r>
+        <w:t xml:space="preserve"> roles</w:t>
       </w:r>
       <w:r>
         <w:t xml:space="preserve"> of Customer, manager and clerk</w:t>
@@ -710,7 +776,13 @@
         </w:numPr>
       </w:pPr>
       <w:r>
-        <w:t>Perform Backend API Testing  through  POST man</w:t>
+        <w:t xml:space="preserve">Perform Backend API </w:t>
+      </w:r>
+      <w:r>
+        <w:t>Testing through POST</w:t>
+      </w:r>
+      <w:r>
+        <w:t xml:space="preserve"> man</w:t>
       </w:r>
     </w:p>
     <w:p>
@@ -811,7 +883,13 @@
         </w:numPr>
       </w:pPr>
       <w:r>
-        <w:t>Manager to  search all loan application and documents</w:t>
+        <w:t xml:space="preserve">Manager </w:t>
+      </w:r>
+      <w:r>
+        <w:t>to search</w:t>
+      </w:r>
+      <w:r>
+        <w:t xml:space="preserve"> all loan application and documents</w:t>
       </w:r>
     </w:p>
     <w:p>
@@ -895,7 +973,7 @@
 </file>
 
 <file path=word/numbering.xml><?xml version="1.0" encoding="utf-8"?>
-<w:numbering xmlns:wpc="http://schemas.microsoft.com/office/word/2010/wordprocessingCanvas" xmlns:cx="http://schemas.microsoft.com/office/drawing/2014/chartex" xmlns:cx1="http://schemas.microsoft.com/office/drawing/2015/9/8/chartex" xmlns:cx2="http://schemas.microsoft.com/office/drawing/2015/10/21/chartex" xmlns:cx3="http://schemas.microsoft.com/office/drawing/2016/5/9/chartex" xmlns:cx4="http://schemas.microsoft.com/office/drawing/2016/5/10/chartex" xmlns:cx5="http://schemas.microsoft.com/office/drawing/2016/5/11/chartex" xmlns:cx6="http://schemas.microsoft.com/office/drawing/2016/5/12/chartex" xmlns:cx7="http://schemas.microsoft.com/office/drawing/2016/5/13/chartex" xmlns:cx8="http://schemas.microsoft.com/office/drawing/2016/5/14/chartex" xmlns:mc="http://schemas.openxmlformats.org/markup-compatibility/2006" xmlns:aink="http://schemas.microsoft.com/office/drawing/2016/ink" xmlns:am3d="http://schemas.microsoft.com/office/drawing/2017/model3d" xmlns:o="urn:schemas-microsoft-com:office:office" xmlns:r="http://schemas.openxmlformats.org/officeDocument/2006/relationships" xmlns:m="http://schemas.openxmlformats.org/officeDocument/2006/math" xmlns:v="urn:schemas-microsoft-com:vml" xmlns:wp14="http://schemas.microsoft.com/office/word/2010/wordprocessingDrawing" xmlns:wp="http://schemas.openxmlformats.org/drawingml/2006/wordprocessingDrawing" xmlns:w10="urn:schemas-microsoft-com:office:word" xmlns:w="http://schemas.openxmlformats.org/wordprocessingml/2006/main" xmlns:w14="http://schemas.microsoft.com/office/word/2010/wordml" xmlns:w15="http://schemas.microsoft.com/office/word/2012/wordml" xmlns:w16cex="http://schemas.microsoft.com/office/word/2018/wordml/cex" xmlns:w16cid="http://schemas.microsoft.com/office/word/2016/wordml/cid" xmlns:w16="http://schemas.microsoft.com/office/word/2018/wordml" xmlns:w16sdtdh="http://schemas.microsoft.com/office/word/2020/wordml/sdtdatahash" xmlns:w16se="http://schemas.microsoft.com/office/word/2015/wordml/symex" xmlns:wpg="http://schemas.microsoft.com/office/word/2010/wordprocessingGroup" xmlns:wpi="http://schemas.microsoft.com/office/word/2010/wordprocessingInk" xmlns:wne="http://schemas.microsoft.com/office/word/2006/wordml" xmlns:wps="http://schemas.microsoft.com/office/word/2010/wordprocessingShape" mc:Ignorable="w14 w15 w16se w16cid w16 w16cex w16sdtdh wp14">
+<w:numbering xmlns:wpc="http://schemas.microsoft.com/office/word/2010/wordprocessingCanvas" xmlns:cx="http://schemas.microsoft.com/office/drawing/2014/chartex" xmlns:cx1="http://schemas.microsoft.com/office/drawing/2015/9/8/chartex" xmlns:cx2="http://schemas.microsoft.com/office/drawing/2015/10/21/chartex" xmlns:cx3="http://schemas.microsoft.com/office/drawing/2016/5/9/chartex" xmlns:cx4="http://schemas.microsoft.com/office/drawing/2016/5/10/chartex" xmlns:cx5="http://schemas.microsoft.com/office/drawing/2016/5/11/chartex" xmlns:cx6="http://schemas.microsoft.com/office/drawing/2016/5/12/chartex" xmlns:cx7="http://schemas.microsoft.com/office/drawing/2016/5/13/chartex" xmlns:cx8="http://schemas.microsoft.com/office/drawing/2016/5/14/chartex" xmlns:mc="http://schemas.openxmlformats.org/markup-compatibility/2006" xmlns:aink="http://schemas.microsoft.com/office/drawing/2016/ink" xmlns:am3d="http://schemas.microsoft.com/office/drawing/2017/model3d" xmlns:o="urn:schemas-microsoft-com:office:office" xmlns:oel="http://schemas.microsoft.com/office/2019/extlst" xmlns:r="http://schemas.openxmlformats.org/officeDocument/2006/relationships" xmlns:m="http://schemas.openxmlformats.org/officeDocument/2006/math" xmlns:v="urn:schemas-microsoft-com:vml" xmlns:wp14="http://schemas.microsoft.com/office/word/2010/wordprocessingDrawing" xmlns:wp="http://schemas.openxmlformats.org/drawingml/2006/wordprocessingDrawing" xmlns:w10="urn:schemas-microsoft-com:office:word" xmlns:w="http://schemas.openxmlformats.org/wordprocessingml/2006/main" xmlns:w14="http://schemas.microsoft.com/office/word/2010/wordml" xmlns:w15="http://schemas.microsoft.com/office/word/2012/wordml" xmlns:w16cex="http://schemas.microsoft.com/office/word/2018/wordml/cex" xmlns:w16cid="http://schemas.microsoft.com/office/word/2016/wordml/cid" xmlns:w16="http://schemas.microsoft.com/office/word/2018/wordml" xmlns:w16sdtdh="http://schemas.microsoft.com/office/word/2020/wordml/sdtdatahash" xmlns:w16se="http://schemas.microsoft.com/office/word/2015/wordml/symex" xmlns:wpg="http://schemas.microsoft.com/office/word/2010/wordprocessingGroup" xmlns:wpi="http://schemas.microsoft.com/office/word/2010/wordprocessingInk" xmlns:wne="http://schemas.microsoft.com/office/word/2006/wordml" xmlns:wps="http://schemas.microsoft.com/office/word/2010/wordprocessingShape" mc:Ignorable="w14 w15 w16se w16cid w16 w16cex w16sdtdh wp14">
   <w:abstractNum w:abstractNumId="0" w15:restartNumberingAfterBreak="0">
     <w:nsid w:val="29350793"/>
     <w:multiLevelType w:val="hybridMultilevel"/>
@@ -1574,22 +1652,22 @@
       </w:rPr>
     </w:lvl>
   </w:abstractNum>
-  <w:num w:numId="1">
+  <w:num w:numId="1" w16cid:durableId="916749664">
     <w:abstractNumId w:val="1"/>
   </w:num>
-  <w:num w:numId="2">
+  <w:num w:numId="2" w16cid:durableId="945775591">
     <w:abstractNumId w:val="2"/>
   </w:num>
-  <w:num w:numId="3">
+  <w:num w:numId="3" w16cid:durableId="701632166">
     <w:abstractNumId w:val="0"/>
   </w:num>
-  <w:num w:numId="4">
+  <w:num w:numId="4" w16cid:durableId="1785927394">
     <w:abstractNumId w:val="5"/>
   </w:num>
-  <w:num w:numId="5">
+  <w:num w:numId="5" w16cid:durableId="2006202339">
     <w:abstractNumId w:val="4"/>
   </w:num>
-  <w:num w:numId="6">
+  <w:num w:numId="6" w16cid:durableId="407120131">
     <w:abstractNumId w:val="3"/>
   </w:num>
 </w:numbering>

</xml_diff>